<commit_message>
edited progress report and papers
</commit_message>
<xml_diff>
--- a/interim_progress_report.docx
+++ b/interim_progress_report.docx
@@ -322,6 +322,7 @@
           <w:color w:val="000000"/>
           <w:sz w:val="27"/>
           <w:szCs w:val="27"/>
+          <w:lang w:val="en-US"/>
         </w:rPr>
       </w:pPr>
       <w:r>
@@ -542,7 +543,43 @@
           <w:szCs w:val="27"/>
           <w:lang w:val="en-US"/>
         </w:rPr>
-        <w:t xml:space="preserve"> to get pitch and loudness of voice.</w:t>
+        <w:t xml:space="preserve"> to get pitch and intensity</w:t>
+      </w:r>
+      <w:r>
+        <w:rPr>
+          <w:color w:val="000000"/>
+          <w:sz w:val="27"/>
+          <w:szCs w:val="27"/>
+          <w:lang w:val="en-US"/>
+        </w:rPr>
+        <w:t xml:space="preserve"> of voice.</w:t>
+      </w:r>
+      <w:r>
+        <w:rPr>
+          <w:color w:val="000000"/>
+          <w:sz w:val="27"/>
+          <w:szCs w:val="27"/>
+          <w:lang w:val="en-US"/>
+        </w:rPr>
+        <w:t xml:space="preserve"> After,</w:t>
+      </w:r>
+      <w:r>
+        <w:rPr>
+          <w:color w:val="000000"/>
+          <w:sz w:val="27"/>
+          <w:szCs w:val="27"/>
+          <w:lang w:val="en-US"/>
+        </w:rPr>
+        <w:t xml:space="preserve"> we do normalization to split speech to phrases. There are few techniques, for e</w:t>
+      </w:r>
+      <w:r>
+        <w:rPr>
+          <w:color w:val="000000"/>
+          <w:sz w:val="27"/>
+          <w:szCs w:val="27"/>
+          <w:lang w:val="en-US"/>
+        </w:rPr>
+        <w:t>xample, min-max normalization.</w:t>
       </w:r>
       <w:r>
         <w:rPr>
@@ -560,7 +597,43 @@
           <w:szCs w:val="27"/>
           <w:lang w:val="en-US"/>
         </w:rPr>
-        <w:t>Many researches about emotions in speech.</w:t>
+        <w:t xml:space="preserve">Calculate average, minimum, maximum values of pitch and intensity. </w:t>
+      </w:r>
+      <w:r>
+        <w:rPr>
+          <w:color w:val="000000"/>
+          <w:sz w:val="27"/>
+          <w:szCs w:val="27"/>
+          <w:lang w:val="en-US"/>
+        </w:rPr>
+        <w:t xml:space="preserve"> W</w:t>
+      </w:r>
+      <w:r>
+        <w:rPr>
+          <w:color w:val="000000"/>
+          <w:sz w:val="27"/>
+          <w:szCs w:val="27"/>
+          <w:lang w:val="en-US"/>
+        </w:rPr>
+        <w:t>e retrieve timeline of how pitch and loudness changes during conversation.</w:t>
+      </w:r>
+      <w:r>
+        <w:rPr>
+          <w:color w:val="000000"/>
+          <w:sz w:val="27"/>
+          <w:szCs w:val="27"/>
+          <w:lang w:val="en-US"/>
+        </w:rPr>
+        <w:t xml:space="preserve"> </w:t>
+      </w:r>
+      <w:r>
+        <w:rPr>
+          <w:color w:val="000000"/>
+          <w:sz w:val="27"/>
+          <w:szCs w:val="27"/>
+          <w:lang w:val="en-US"/>
+        </w:rPr>
+        <w:t>Then we do classification by rules from few researches.</w:t>
       </w:r>
     </w:p>
     <w:p>
@@ -686,16 +759,7 @@
           <w:szCs w:val="27"/>
           <w:lang w:val="en-US"/>
         </w:rPr>
-        <w:t xml:space="preserve">Implement loudness normalizing </w:t>
-      </w:r>
-      <w:r>
-        <w:rPr>
-          <w:color w:val="000000"/>
-          <w:sz w:val="27"/>
-          <w:szCs w:val="27"/>
-          <w:lang w:val="en-US"/>
-        </w:rPr>
-        <w:t>–</w:t>
+        <w:t>Implement loudness normalizing –</w:t>
       </w:r>
       <w:r>
         <w:rPr>
@@ -706,8 +770,6 @@
         </w:rPr>
         <w:t>Complete</w:t>
       </w:r>
-      <w:bookmarkStart w:id="0" w:name="_GoBack"/>
-      <w:bookmarkEnd w:id="0"/>
     </w:p>
     <w:p>
       <w:pPr>
@@ -731,25 +793,7 @@
           <w:szCs w:val="27"/>
           <w:lang w:val="en-US"/>
         </w:rPr>
-        <w:t xml:space="preserve">Set optimal threshold to find </w:t>
-      </w:r>
-      <w:r>
-        <w:rPr>
-          <w:color w:val="000000"/>
-          <w:sz w:val="27"/>
-          <w:szCs w:val="27"/>
-          <w:lang w:val="en-US"/>
-        </w:rPr>
-        <w:t>speech</w:t>
-      </w:r>
-      <w:r>
-        <w:rPr>
-          <w:color w:val="000000"/>
-          <w:sz w:val="27"/>
-          <w:szCs w:val="27"/>
-          <w:lang w:val="en-US"/>
-        </w:rPr>
-        <w:t xml:space="preserve"> </w:t>
+        <w:t xml:space="preserve">Set optimal threshold to find speech </w:t>
       </w:r>
       <w:r>
         <w:rPr>
@@ -812,6 +856,8 @@
         </w:rPr>
         <w:t xml:space="preserve"> Try to use few researches to estimate speech and choose the best of them. </w:t>
       </w:r>
+      <w:bookmarkStart w:id="0" w:name="_GoBack"/>
+      <w:bookmarkEnd w:id="0"/>
     </w:p>
     <w:p>
       <w:pPr>

</xml_diff>

<commit_message>
progress report. praat files
</commit_message>
<xml_diff>
--- a/interim_progress_report.docx
+++ b/interim_progress_report.docx
@@ -597,16 +597,7 @@
           <w:szCs w:val="27"/>
           <w:lang w:val="en-US"/>
         </w:rPr>
-        <w:t xml:space="preserve">Calculate average, minimum, maximum values of pitch and intensity. </w:t>
-      </w:r>
-      <w:r>
-        <w:rPr>
-          <w:color w:val="000000"/>
-          <w:sz w:val="27"/>
-          <w:szCs w:val="27"/>
-          <w:lang w:val="en-US"/>
-        </w:rPr>
-        <w:t xml:space="preserve"> W</w:t>
+        <w:t>Calculate average, minimum, maximum values of pitch and intensity.  W</w:t>
       </w:r>
       <w:r>
         <w:rPr>
@@ -633,7 +624,63 @@
           <w:szCs w:val="27"/>
           <w:lang w:val="en-US"/>
         </w:rPr>
-        <w:t>Then we do classification by rules from few researches.</w:t>
+        <w:t xml:space="preserve">Then we do classification by rules from few </w:t>
+      </w:r>
+      <w:proofErr w:type="gramStart"/>
+      <w:r>
+        <w:rPr>
+          <w:color w:val="000000"/>
+          <w:sz w:val="27"/>
+          <w:szCs w:val="27"/>
+          <w:lang w:val="en-US"/>
+        </w:rPr>
+        <w:t>researches</w:t>
+      </w:r>
+      <w:r>
+        <w:rPr>
+          <w:color w:val="000000"/>
+          <w:sz w:val="27"/>
+          <w:szCs w:val="27"/>
+          <w:lang w:val="en-US"/>
+        </w:rPr>
+        <w:t>(</w:t>
+      </w:r>
+      <w:proofErr w:type="gramEnd"/>
+      <w:r>
+        <w:rPr>
+          <w:color w:val="000000"/>
+          <w:sz w:val="27"/>
+          <w:szCs w:val="27"/>
+          <w:lang w:val="en-US"/>
+        </w:rPr>
+        <w:t xml:space="preserve">For example, </w:t>
+      </w:r>
+      <w:r>
+        <w:rPr>
+          <w:color w:val="000000"/>
+          <w:sz w:val="27"/>
+          <w:szCs w:val="27"/>
+          <w:lang w:val="en-US"/>
+        </w:rPr>
+        <w:t>http://www.pyoudeyer.com/emotionsIJHCS.pdf</w:t>
+      </w:r>
+      <w:r>
+        <w:rPr>
+          <w:color w:val="000000"/>
+          <w:sz w:val="27"/>
+          <w:szCs w:val="27"/>
+          <w:lang w:val="en-US"/>
+        </w:rPr>
+        <w:t>)</w:t>
+      </w:r>
+      <w:r>
+        <w:rPr>
+          <w:color w:val="000000"/>
+          <w:sz w:val="27"/>
+          <w:szCs w:val="27"/>
+          <w:lang w:val="en-US"/>
+        </w:rPr>
+        <w:t>.</w:t>
       </w:r>
     </w:p>
     <w:p>
@@ -759,7 +806,25 @@
           <w:szCs w:val="27"/>
           <w:lang w:val="en-US"/>
         </w:rPr>
-        <w:t>Implement loudness normalizing –</w:t>
+        <w:t xml:space="preserve">Implement </w:t>
+      </w:r>
+      <w:r>
+        <w:rPr>
+          <w:color w:val="000000"/>
+          <w:sz w:val="27"/>
+          <w:szCs w:val="27"/>
+          <w:lang w:val="en-US"/>
+        </w:rPr>
+        <w:t>intensity</w:t>
+      </w:r>
+      <w:r>
+        <w:rPr>
+          <w:color w:val="000000"/>
+          <w:sz w:val="27"/>
+          <w:szCs w:val="27"/>
+          <w:lang w:val="en-US"/>
+        </w:rPr>
+        <w:t xml:space="preserve"> normalizing –</w:t>
       </w:r>
       <w:r>
         <w:rPr>
@@ -793,16 +858,43 @@
           <w:szCs w:val="27"/>
           <w:lang w:val="en-US"/>
         </w:rPr>
-        <w:t xml:space="preserve">Set optimal threshold to find speech </w:t>
-      </w:r>
-      <w:r>
-        <w:rPr>
-          <w:color w:val="000000"/>
-          <w:sz w:val="27"/>
-          <w:szCs w:val="27"/>
-          <w:lang w:val="en-US"/>
-        </w:rPr>
-        <w:t>pauses –</w:t>
+        <w:t>F</w:t>
+      </w:r>
+      <w:r>
+        <w:rPr>
+          <w:color w:val="000000"/>
+          <w:sz w:val="27"/>
+          <w:szCs w:val="27"/>
+          <w:lang w:val="en-US"/>
+        </w:rPr>
+        <w:t xml:space="preserve">ind speech </w:t>
+      </w:r>
+      <w:r>
+        <w:rPr>
+          <w:color w:val="000000"/>
+          <w:sz w:val="27"/>
+          <w:szCs w:val="27"/>
+          <w:lang w:val="en-US"/>
+        </w:rPr>
+        <w:t>pauses</w:t>
+      </w:r>
+      <w:r>
+        <w:rPr>
+          <w:color w:val="000000"/>
+          <w:sz w:val="27"/>
+          <w:szCs w:val="27"/>
+          <w:lang w:val="en-US"/>
+        </w:rPr>
+        <w:t xml:space="preserve"> and split speech to phrases</w:t>
+      </w:r>
+      <w:r>
+        <w:rPr>
+          <w:color w:val="000000"/>
+          <w:sz w:val="27"/>
+          <w:szCs w:val="27"/>
+          <w:lang w:val="en-US"/>
+        </w:rPr>
+        <w:t xml:space="preserve"> –</w:t>
       </w:r>
       <w:r>
         <w:rPr>
@@ -856,20 +948,20 @@
         </w:rPr>
         <w:t xml:space="preserve"> Try to use few researches to estimate speech and choose the best of them. </w:t>
       </w:r>
+    </w:p>
+    <w:p>
+      <w:pPr>
+        <w:ind w:left="360"/>
+        <w:rPr>
+          <w:b/>
+          <w:color w:val="000000"/>
+          <w:sz w:val="27"/>
+          <w:szCs w:val="27"/>
+          <w:lang w:val="en-US"/>
+        </w:rPr>
+      </w:pPr>
       <w:bookmarkStart w:id="0" w:name="_GoBack"/>
       <w:bookmarkEnd w:id="0"/>
-    </w:p>
-    <w:p>
-      <w:pPr>
-        <w:ind w:left="360"/>
-        <w:rPr>
-          <w:b/>
-          <w:color w:val="000000"/>
-          <w:sz w:val="27"/>
-          <w:szCs w:val="27"/>
-          <w:lang w:val="en-US"/>
-        </w:rPr>
-      </w:pPr>
     </w:p>
     <w:sectPr>
       <w:pgSz w:w="11906" w:h="16838"/>

</xml_diff>